<commit_message>
Commit 30.1: SAving Local Changes for Robot
</commit_message>
<xml_diff>
--- a/References/Test Automation Framework/PyTest Demo.docx
+++ b/References/Test Automation Framework/PyTest Demo.docx
@@ -1,6 +1,6 @@
 
 <file path=word/document.xml><?xml version="1.0" encoding="utf-8"?>
-<w:document xmlns:wpc="http://schemas.microsoft.com/office/word/2010/wordprocessingCanvas" xmlns:cx="http://schemas.microsoft.com/office/drawing/2014/chartex" xmlns:cx1="http://schemas.microsoft.com/office/drawing/2015/9/8/chartex" xmlns:cx2="http://schemas.microsoft.com/office/drawing/2015/10/21/chartex" xmlns:cx3="http://schemas.microsoft.com/office/drawing/2016/5/9/chartex" xmlns:cx4="http://schemas.microsoft.com/office/drawing/2016/5/10/chartex" xmlns:cx5="http://schemas.microsoft.com/office/drawing/2016/5/11/chartex" xmlns:cx6="http://schemas.microsoft.com/office/drawing/2016/5/12/chartex" xmlns:cx7="http://schemas.microsoft.com/office/drawing/2016/5/13/chartex" xmlns:cx8="http://schemas.microsoft.com/office/drawing/2016/5/14/chartex" xmlns:mc="http://schemas.openxmlformats.org/markup-compatibility/2006" xmlns:aink="http://schemas.microsoft.com/office/drawing/2016/ink" xmlns:am3d="http://schemas.microsoft.com/office/drawing/2017/model3d" xmlns:o="urn:schemas-microsoft-com:office:office" xmlns:oel="http://schemas.microsoft.com/office/2019/extlst" xmlns:r="http://schemas.openxmlformats.org/officeDocument/2006/relationships" xmlns:m="http://schemas.openxmlformats.org/officeDocument/2006/math" xmlns:v="urn:schemas-microsoft-com:vml" xmlns:wp14="http://schemas.microsoft.com/office/word/2010/wordprocessingDrawing" xmlns:wp="http://schemas.openxmlformats.org/drawingml/2006/wordprocessingDrawing" xmlns:w10="urn:schemas-microsoft-com:office:word" xmlns:w="http://schemas.openxmlformats.org/wordprocessingml/2006/main" xmlns:w14="http://schemas.microsoft.com/office/word/2010/wordml" xmlns:w15="http://schemas.microsoft.com/office/word/2012/wordml" xmlns:w16cex="http://schemas.microsoft.com/office/word/2018/wordml/cex" xmlns:w16cid="http://schemas.microsoft.com/office/word/2016/wordml/cid" xmlns:w16="http://schemas.microsoft.com/office/word/2018/wordml" xmlns:w16du="http://schemas.microsoft.com/office/word/2023/wordml/word16du" xmlns:w16sdtdh="http://schemas.microsoft.com/office/word/2020/wordml/sdtdatahash" xmlns:w16se="http://schemas.microsoft.com/office/word/2015/wordml/symex" xmlns:wpg="http://schemas.microsoft.com/office/word/2010/wordprocessingGroup" xmlns:wpi="http://schemas.microsoft.com/office/word/2010/wordprocessingInk" xmlns:wne="http://schemas.microsoft.com/office/word/2006/wordml" xmlns:wps="http://schemas.microsoft.com/office/word/2010/wordprocessingShape" mc:Ignorable="w14 w15 w16se w16cid w16 w16cex w16sdtdh w16du wp14">
+<w:document xmlns:wpc="http://schemas.microsoft.com/office/word/2010/wordprocessingCanvas" xmlns:cx="http://schemas.microsoft.com/office/drawing/2014/chartex" xmlns:cx1="http://schemas.microsoft.com/office/drawing/2015/9/8/chartex" xmlns:cx2="http://schemas.microsoft.com/office/drawing/2015/10/21/chartex" xmlns:cx3="http://schemas.microsoft.com/office/drawing/2016/5/9/chartex" xmlns:cx4="http://schemas.microsoft.com/office/drawing/2016/5/10/chartex" xmlns:cx5="http://schemas.microsoft.com/office/drawing/2016/5/11/chartex" xmlns:cx6="http://schemas.microsoft.com/office/drawing/2016/5/12/chartex" xmlns:cx7="http://schemas.microsoft.com/office/drawing/2016/5/13/chartex" xmlns:cx8="http://schemas.microsoft.com/office/drawing/2016/5/14/chartex" xmlns:mc="http://schemas.openxmlformats.org/markup-compatibility/2006" xmlns:aink="http://schemas.microsoft.com/office/drawing/2016/ink" xmlns:am3d="http://schemas.microsoft.com/office/drawing/2017/model3d" xmlns:o="urn:schemas-microsoft-com:office:office" xmlns:oel="http://schemas.microsoft.com/office/2019/extlst" xmlns:r="http://schemas.openxmlformats.org/officeDocument/2006/relationships" xmlns:m="http://schemas.openxmlformats.org/officeDocument/2006/math" xmlns:v="urn:schemas-microsoft-com:vml" xmlns:wp14="http://schemas.microsoft.com/office/word/2010/wordprocessingDrawing" xmlns:wp="http://schemas.openxmlformats.org/drawingml/2006/wordprocessingDrawing" xmlns:w10="urn:schemas-microsoft-com:office:word" xmlns:w="http://schemas.openxmlformats.org/wordprocessingml/2006/main" xmlns:w14="http://schemas.microsoft.com/office/word/2010/wordml" xmlns:w15="http://schemas.microsoft.com/office/word/2012/wordml" xmlns:w16cex="http://schemas.microsoft.com/office/word/2018/wordml/cex" xmlns:w16cid="http://schemas.microsoft.com/office/word/2016/wordml/cid" xmlns:w16="http://schemas.microsoft.com/office/word/2018/wordml" xmlns:w16du="http://schemas.microsoft.com/office/word/2023/wordml/word16du" xmlns:w16sdtdh="http://schemas.microsoft.com/office/word/2020/wordml/sdtdatahash" xmlns:w16sdtfl="http://schemas.microsoft.com/office/word/2024/wordml/sdtformatlock" xmlns:w16se="http://schemas.microsoft.com/office/word/2015/wordml/symex" xmlns:wpg="http://schemas.microsoft.com/office/word/2010/wordprocessingGroup" xmlns:wpi="http://schemas.microsoft.com/office/word/2010/wordprocessingInk" xmlns:wne="http://schemas.microsoft.com/office/word/2006/wordml" xmlns:wps="http://schemas.microsoft.com/office/word/2010/wordprocessingShape" mc:Ignorable="w14 w15 w16se w16cid w16 w16cex w16sdtdh w16sdtfl w16du wp14">
   <w:body>
     <w:p>
       <w:pPr>
@@ -28,7 +28,7 @@
     <w:p>
       <w:r>
         <w:pict w14:anchorId="49399A70">
-          <v:rect id="_x0000_i1103" style="width:0;height:1.5pt" o:hralign="center" o:hrstd="t" o:hr="t" fillcolor="#a0a0a0" stroked="f"/>
+          <v:rect id="_x0000_i1025" style="width:0;height:1.5pt" o:hralign="center" o:hrstd="t" o:hr="t" fillcolor="#a0a0a0" stroked="f"/>
         </w:pict>
       </w:r>
     </w:p>
@@ -81,7 +81,7 @@
     <w:p>
       <w:r>
         <w:pict w14:anchorId="41E691D4">
-          <v:rect id="_x0000_i1104" style="width:0;height:1.5pt" o:hralign="center" o:hrstd="t" o:hr="t" fillcolor="#a0a0a0" stroked="f"/>
+          <v:rect id="_x0000_i1026" style="width:0;height:1.5pt" o:hralign="center" o:hrstd="t" o:hr="t" fillcolor="#a0a0a0" stroked="f"/>
         </w:pict>
       </w:r>
     </w:p>
@@ -197,7 +197,7 @@
     <w:p>
       <w:r>
         <w:pict w14:anchorId="4575555F">
-          <v:rect id="_x0000_i1105" style="width:0;height:1.5pt" o:hralign="center" o:hrstd="t" o:hr="t" fillcolor="#a0a0a0" stroked="f"/>
+          <v:rect id="_x0000_i1027" style="width:0;height:1.5pt" o:hralign="center" o:hrstd="t" o:hr="t" fillcolor="#a0a0a0" stroked="f"/>
         </w:pict>
       </w:r>
     </w:p>
@@ -258,7 +258,7 @@
     <w:p>
       <w:r>
         <w:pict w14:anchorId="4158F1CE">
-          <v:rect id="_x0000_i1106" style="width:0;height:1.5pt" o:hralign="center" o:hrstd="t" o:hr="t" fillcolor="#a0a0a0" stroked="f"/>
+          <v:rect id="_x0000_i1028" style="width:0;height:1.5pt" o:hralign="center" o:hrstd="t" o:hr="t" fillcolor="#a0a0a0" stroked="f"/>
         </w:pict>
       </w:r>
     </w:p>
@@ -354,7 +354,7 @@
     <w:p>
       <w:r>
         <w:pict w14:anchorId="0C4152F1">
-          <v:rect id="_x0000_i1107" style="width:0;height:1.5pt" o:hralign="center" o:hrstd="t" o:hr="t" fillcolor="#a0a0a0" stroked="f"/>
+          <v:rect id="_x0000_i1029" style="width:0;height:1.5pt" o:hralign="center" o:hrstd="t" o:hr="t" fillcolor="#a0a0a0" stroked="f"/>
         </w:pict>
       </w:r>
     </w:p>
@@ -671,7 +671,7 @@
     <w:p>
       <w:r>
         <w:pict w14:anchorId="411798A1">
-          <v:rect id="_x0000_i1108" style="width:0;height:1.5pt" o:hralign="center" o:hrstd="t" o:hr="t" fillcolor="#a0a0a0" stroked="f"/>
+          <v:rect id="_x0000_i1030" style="width:0;height:1.5pt" o:hralign="center" o:hrstd="t" o:hr="t" fillcolor="#a0a0a0" stroked="f"/>
         </w:pict>
       </w:r>
     </w:p>
@@ -853,7 +853,7 @@
     <w:p>
       <w:r>
         <w:pict w14:anchorId="4147315A">
-          <v:rect id="_x0000_i1109" style="width:0;height:1.5pt" o:hralign="center" o:hrstd="t" o:hr="t" fillcolor="#a0a0a0" stroked="f"/>
+          <v:rect id="_x0000_i1031" style="width:0;height:1.5pt" o:hralign="center" o:hrstd="t" o:hr="t" fillcolor="#a0a0a0" stroked="f"/>
         </w:pict>
       </w:r>
     </w:p>
@@ -943,7 +943,7 @@
     <w:p>
       <w:r>
         <w:pict w14:anchorId="633D33DE">
-          <v:rect id="_x0000_i1110" style="width:0;height:1.5pt" o:hralign="center" o:hrstd="t" o:hr="t" fillcolor="#a0a0a0" stroked="f"/>
+          <v:rect id="_x0000_i1032" style="width:0;height:1.5pt" o:hralign="center" o:hrstd="t" o:hr="t" fillcolor="#a0a0a0" stroked="f"/>
         </w:pict>
       </w:r>
     </w:p>
@@ -1083,7 +1083,7 @@
     <w:p>
       <w:r>
         <w:pict w14:anchorId="3DFBB440">
-          <v:rect id="_x0000_i1111" style="width:0;height:1.5pt" o:hralign="center" o:hrstd="t" o:hr="t" fillcolor="#a0a0a0" stroked="f"/>
+          <v:rect id="_x0000_i1033" style="width:0;height:1.5pt" o:hralign="center" o:hrstd="t" o:hr="t" fillcolor="#a0a0a0" stroked="f"/>
         </w:pict>
       </w:r>
     </w:p>
@@ -1173,7 +1173,7 @@
     <w:p>
       <w:r>
         <w:pict w14:anchorId="7C3EC49A">
-          <v:rect id="_x0000_i1112" style="width:0;height:1.5pt" o:hralign="center" o:hrstd="t" o:hr="t" fillcolor="#a0a0a0" stroked="f"/>
+          <v:rect id="_x0000_i1034" style="width:0;height:1.5pt" o:hralign="center" o:hrstd="t" o:hr="t" fillcolor="#a0a0a0" stroked="f"/>
         </w:pict>
       </w:r>
     </w:p>
@@ -1203,7 +1203,7 @@
     <w:p>
       <w:r>
         <w:pict w14:anchorId="0F09417B">
-          <v:rect id="_x0000_i1113" style="width:0;height:1.5pt" o:hralign="center" o:hrstd="t" o:hr="t" fillcolor="#a0a0a0" stroked="f"/>
+          <v:rect id="_x0000_i1035" style="width:0;height:1.5pt" o:hralign="center" o:hrstd="t" o:hr="t" fillcolor="#a0a0a0" stroked="f"/>
         </w:pict>
       </w:r>
     </w:p>
@@ -1419,7 +1419,7 @@
     <w:p>
       <w:r>
         <w:pict w14:anchorId="7121D722">
-          <v:rect id="_x0000_i1114" style="width:0;height:1.5pt" o:hralign="center" o:hrstd="t" o:hr="t" fillcolor="#a0a0a0" stroked="f"/>
+          <v:rect id="_x0000_i1036" style="width:0;height:1.5pt" o:hralign="center" o:hrstd="t" o:hr="t" fillcolor="#a0a0a0" stroked="f"/>
         </w:pict>
       </w:r>
     </w:p>
@@ -1507,7 +1507,7 @@
     <w:p>
       <w:r>
         <w:pict w14:anchorId="3A47302F">
-          <v:rect id="_x0000_i1115" style="width:0;height:1.5pt" o:hralign="center" o:hrstd="t" o:hr="t" fillcolor="#a0a0a0" stroked="f"/>
+          <v:rect id="_x0000_i1037" style="width:0;height:1.5pt" o:hralign="center" o:hrstd="t" o:hr="t" fillcolor="#a0a0a0" stroked="f"/>
         </w:pict>
       </w:r>
     </w:p>
@@ -1660,7 +1660,7 @@
     <w:p>
       <w:r>
         <w:pict w14:anchorId="7238B50E">
-          <v:rect id="_x0000_i1171" style="width:0;height:1.5pt" o:hralign="center" o:hrstd="t" o:hr="t" fillcolor="#a0a0a0" stroked="f"/>
+          <v:rect id="_x0000_i1038" style="width:0;height:1.5pt" o:hralign="center" o:hrstd="t" o:hr="t" fillcolor="#a0a0a0" stroked="f"/>
         </w:pict>
       </w:r>
     </w:p>
@@ -1782,7 +1782,7 @@
     <w:p>
       <w:r>
         <w:pict w14:anchorId="0486C829">
-          <v:rect id="_x0000_i1172" style="width:0;height:1.5pt" o:hralign="center" o:hrstd="t" o:hr="t" fillcolor="#a0a0a0" stroked="f"/>
+          <v:rect id="_x0000_i1039" style="width:0;height:1.5pt" o:hralign="center" o:hrstd="t" o:hr="t" fillcolor="#a0a0a0" stroked="f"/>
         </w:pict>
       </w:r>
     </w:p>
@@ -1886,7 +1886,7 @@
       <w:r>
         <w:lastRenderedPageBreak/>
         <w:pict w14:anchorId="41B979ED">
-          <v:rect id="_x0000_i1173" style="width:0;height:1.5pt" o:hralign="center" o:hrstd="t" o:hr="t" fillcolor="#a0a0a0" stroked="f"/>
+          <v:rect id="_x0000_i1040" style="width:0;height:1.5pt" o:hralign="center" o:hrstd="t" o:hr="t" fillcolor="#a0a0a0" stroked="f"/>
         </w:pict>
       </w:r>
     </w:p>
@@ -1915,10 +1915,7 @@
     </w:p>
     <w:p>
       <w:r>
-        <w:t>P</w:t>
-      </w:r>
-      <w:r>
-        <w:t>laintext</w:t>
+        <w:t>Plaintext</w:t>
       </w:r>
       <w:r>
         <w:t xml:space="preserve"> </w:t>
@@ -2044,7 +2041,7 @@
     <w:p>
       <w:r>
         <w:pict w14:anchorId="0387594F">
-          <v:rect id="_x0000_i1174" style="width:0;height:1.5pt" o:hralign="center" o:hrstd="t" o:hr="t" fillcolor="#a0a0a0" stroked="f"/>
+          <v:rect id="_x0000_i1041" style="width:0;height:1.5pt" o:hralign="center" o:hrstd="t" o:hr="t" fillcolor="#a0a0a0" stroked="f"/>
         </w:pict>
       </w:r>
     </w:p>
@@ -2063,10 +2060,7 @@
     </w:p>
     <w:p>
       <w:r>
-        <w:t>P</w:t>
-      </w:r>
-      <w:r>
-        <w:t>ytho</w:t>
+        <w:t>Pytho</w:t>
       </w:r>
       <w:r>
         <w:t xml:space="preserve">n </w:t>
@@ -2307,7 +2301,7 @@
     <w:p>
       <w:r>
         <w:pict w14:anchorId="7A79E7DD">
-          <v:rect id="_x0000_i1175" style="width:0;height:1.5pt" o:hralign="center" o:hrstd="t" o:hr="t" fillcolor="#a0a0a0" stroked="f"/>
+          <v:rect id="_x0000_i1042" style="width:0;height:1.5pt" o:hralign="center" o:hrstd="t" o:hr="t" fillcolor="#a0a0a0" stroked="f"/>
         </w:pict>
       </w:r>
     </w:p>
@@ -2334,10 +2328,7 @@
     </w:p>
     <w:p>
       <w:r>
-        <w:t>P</w:t>
-      </w:r>
-      <w:r>
-        <w:t>ython</w:t>
+        <w:t>Python</w:t>
       </w:r>
       <w:r>
         <w:t xml:space="preserve"> </w:t>
@@ -2450,7 +2441,7 @@
     <w:p>
       <w:r>
         <w:pict w14:anchorId="31C10405">
-          <v:rect id="_x0000_i1176" style="width:0;height:1.5pt" o:hralign="center" o:hrstd="t" o:hr="t" fillcolor="#a0a0a0" stroked="f"/>
+          <v:rect id="_x0000_i1043" style="width:0;height:1.5pt" o:hralign="center" o:hrstd="t" o:hr="t" fillcolor="#a0a0a0" stroked="f"/>
         </w:pict>
       </w:r>
     </w:p>
@@ -2469,10 +2460,7 @@
     </w:p>
     <w:p>
       <w:r>
-        <w:t>P</w:t>
-      </w:r>
-      <w:r>
-        <w:t>ython</w:t>
+        <w:t>Python</w:t>
       </w:r>
       <w:r>
         <w:t xml:space="preserve"> </w:t>
@@ -2689,7 +2677,7 @@
     <w:p>
       <w:r>
         <w:pict w14:anchorId="54C3FBAC">
-          <v:rect id="_x0000_i1177" style="width:0;height:1.5pt" o:hralign="center" o:hrstd="t" o:hr="t" fillcolor="#a0a0a0" stroked="f"/>
+          <v:rect id="_x0000_i1044" style="width:0;height:1.5pt" o:hralign="center" o:hrstd="t" o:hr="t" fillcolor="#a0a0a0" stroked="f"/>
         </w:pict>
       </w:r>
     </w:p>
@@ -5032,7 +5020,7 @@
 </file>
 
 <file path=word/numbering.xml><?xml version="1.0" encoding="utf-8"?>
-<w:numbering xmlns:wpc="http://schemas.microsoft.com/office/word/2010/wordprocessingCanvas" xmlns:cx="http://schemas.microsoft.com/office/drawing/2014/chartex" xmlns:cx1="http://schemas.microsoft.com/office/drawing/2015/9/8/chartex" xmlns:cx2="http://schemas.microsoft.com/office/drawing/2015/10/21/chartex" xmlns:cx3="http://schemas.microsoft.com/office/drawing/2016/5/9/chartex" xmlns:cx4="http://schemas.microsoft.com/office/drawing/2016/5/10/chartex" xmlns:cx5="http://schemas.microsoft.com/office/drawing/2016/5/11/chartex" xmlns:cx6="http://schemas.microsoft.com/office/drawing/2016/5/12/chartex" xmlns:cx7="http://schemas.microsoft.com/office/drawing/2016/5/13/chartex" xmlns:cx8="http://schemas.microsoft.com/office/drawing/2016/5/14/chartex" xmlns:mc="http://schemas.openxmlformats.org/markup-compatibility/2006" xmlns:aink="http://schemas.microsoft.com/office/drawing/2016/ink" xmlns:am3d="http://schemas.microsoft.com/office/drawing/2017/model3d" xmlns:o="urn:schemas-microsoft-com:office:office" xmlns:oel="http://schemas.microsoft.com/office/2019/extlst" xmlns:r="http://schemas.openxmlformats.org/officeDocument/2006/relationships" xmlns:m="http://schemas.openxmlformats.org/officeDocument/2006/math" xmlns:v="urn:schemas-microsoft-com:vml" xmlns:wp14="http://schemas.microsoft.com/office/word/2010/wordprocessingDrawing" xmlns:wp="http://schemas.openxmlformats.org/drawingml/2006/wordprocessingDrawing" xmlns:w10="urn:schemas-microsoft-com:office:word" xmlns:w="http://schemas.openxmlformats.org/wordprocessingml/2006/main" xmlns:w14="http://schemas.microsoft.com/office/word/2010/wordml" xmlns:w15="http://schemas.microsoft.com/office/word/2012/wordml" xmlns:w16cex="http://schemas.microsoft.com/office/word/2018/wordml/cex" xmlns:w16cid="http://schemas.microsoft.com/office/word/2016/wordml/cid" xmlns:w16="http://schemas.microsoft.com/office/word/2018/wordml" xmlns:w16du="http://schemas.microsoft.com/office/word/2023/wordml/word16du" xmlns:w16sdtdh="http://schemas.microsoft.com/office/word/2020/wordml/sdtdatahash" xmlns:w16se="http://schemas.microsoft.com/office/word/2015/wordml/symex" xmlns:wpg="http://schemas.microsoft.com/office/word/2010/wordprocessingGroup" xmlns:wpi="http://schemas.microsoft.com/office/word/2010/wordprocessingInk" xmlns:wne="http://schemas.microsoft.com/office/word/2006/wordml" xmlns:wps="http://schemas.microsoft.com/office/word/2010/wordprocessingShape" mc:Ignorable="w14 w15 w16se w16cid w16 w16cex w16sdtdh w16du wp14">
+<w:numbering xmlns:wpc="http://schemas.microsoft.com/office/word/2010/wordprocessingCanvas" xmlns:cx="http://schemas.microsoft.com/office/drawing/2014/chartex" xmlns:cx1="http://schemas.microsoft.com/office/drawing/2015/9/8/chartex" xmlns:cx2="http://schemas.microsoft.com/office/drawing/2015/10/21/chartex" xmlns:cx3="http://schemas.microsoft.com/office/drawing/2016/5/9/chartex" xmlns:cx4="http://schemas.microsoft.com/office/drawing/2016/5/10/chartex" xmlns:cx5="http://schemas.microsoft.com/office/drawing/2016/5/11/chartex" xmlns:cx6="http://schemas.microsoft.com/office/drawing/2016/5/12/chartex" xmlns:cx7="http://schemas.microsoft.com/office/drawing/2016/5/13/chartex" xmlns:cx8="http://schemas.microsoft.com/office/drawing/2016/5/14/chartex" xmlns:mc="http://schemas.openxmlformats.org/markup-compatibility/2006" xmlns:aink="http://schemas.microsoft.com/office/drawing/2016/ink" xmlns:am3d="http://schemas.microsoft.com/office/drawing/2017/model3d" xmlns:o="urn:schemas-microsoft-com:office:office" xmlns:oel="http://schemas.microsoft.com/office/2019/extlst" xmlns:r="http://schemas.openxmlformats.org/officeDocument/2006/relationships" xmlns:m="http://schemas.openxmlformats.org/officeDocument/2006/math" xmlns:v="urn:schemas-microsoft-com:vml" xmlns:wp14="http://schemas.microsoft.com/office/word/2010/wordprocessingDrawing" xmlns:wp="http://schemas.openxmlformats.org/drawingml/2006/wordprocessingDrawing" xmlns:w10="urn:schemas-microsoft-com:office:word" xmlns:w="http://schemas.openxmlformats.org/wordprocessingml/2006/main" xmlns:w14="http://schemas.microsoft.com/office/word/2010/wordml" xmlns:w15="http://schemas.microsoft.com/office/word/2012/wordml" xmlns:w16cex="http://schemas.microsoft.com/office/word/2018/wordml/cex" xmlns:w16cid="http://schemas.microsoft.com/office/word/2016/wordml/cid" xmlns:w16="http://schemas.microsoft.com/office/word/2018/wordml" xmlns:w16du="http://schemas.microsoft.com/office/word/2023/wordml/word16du" xmlns:w16sdtdh="http://schemas.microsoft.com/office/word/2020/wordml/sdtdatahash" xmlns:w16sdtfl="http://schemas.microsoft.com/office/word/2024/wordml/sdtformatlock" xmlns:w16se="http://schemas.microsoft.com/office/word/2015/wordml/symex" xmlns:wpg="http://schemas.microsoft.com/office/word/2010/wordprocessingGroup" xmlns:wpi="http://schemas.microsoft.com/office/word/2010/wordprocessingInk" xmlns:wne="http://schemas.microsoft.com/office/word/2006/wordml" xmlns:wps="http://schemas.microsoft.com/office/word/2010/wordprocessingShape" mc:Ignorable="w14 w15 w16se w16cid w16 w16cex w16sdtdh w16sdtfl w16du wp14">
   <w:abstractNum w:abstractNumId="0" w15:restartNumberingAfterBreak="0">
     <w:nsid w:val="03FE51AC"/>
     <w:multiLevelType w:val="multilevel"/>
@@ -7159,7 +7147,7 @@
 </file>
 
 <file path=word/styles.xml><?xml version="1.0" encoding="utf-8"?>
-<w:styles xmlns:mc="http://schemas.openxmlformats.org/markup-compatibility/2006" xmlns:r="http://schemas.openxmlformats.org/officeDocument/2006/relationships" xmlns:w="http://schemas.openxmlformats.org/wordprocessingml/2006/main" xmlns:w14="http://schemas.microsoft.com/office/word/2010/wordml" xmlns:w15="http://schemas.microsoft.com/office/word/2012/wordml" xmlns:w16cex="http://schemas.microsoft.com/office/word/2018/wordml/cex" xmlns:w16cid="http://schemas.microsoft.com/office/word/2016/wordml/cid" xmlns:w16="http://schemas.microsoft.com/office/word/2018/wordml" xmlns:w16du="http://schemas.microsoft.com/office/word/2023/wordml/word16du" xmlns:w16sdtdh="http://schemas.microsoft.com/office/word/2020/wordml/sdtdatahash" xmlns:w16se="http://schemas.microsoft.com/office/word/2015/wordml/symex" mc:Ignorable="w14 w15 w16se w16cid w16 w16cex w16sdtdh w16du">
+<w:styles xmlns:mc="http://schemas.openxmlformats.org/markup-compatibility/2006" xmlns:r="http://schemas.openxmlformats.org/officeDocument/2006/relationships" xmlns:w="http://schemas.openxmlformats.org/wordprocessingml/2006/main" xmlns:w14="http://schemas.microsoft.com/office/word/2010/wordml" xmlns:w15="http://schemas.microsoft.com/office/word/2012/wordml" xmlns:w16cex="http://schemas.microsoft.com/office/word/2018/wordml/cex" xmlns:w16cid="http://schemas.microsoft.com/office/word/2016/wordml/cid" xmlns:w16="http://schemas.microsoft.com/office/word/2018/wordml" xmlns:w16du="http://schemas.microsoft.com/office/word/2023/wordml/word16du" xmlns:w16sdtdh="http://schemas.microsoft.com/office/word/2020/wordml/sdtdatahash" xmlns:w16sdtfl="http://schemas.microsoft.com/office/word/2024/wordml/sdtformatlock" xmlns:w16se="http://schemas.microsoft.com/office/word/2015/wordml/symex" mc:Ignorable="w14 w15 w16se w16cid w16 w16cex w16sdtdh w16sdtfl w16du">
   <w:docDefaults>
     <w:rPrDefault>
       <w:rPr>
@@ -7605,6 +7593,7 @@
   <w:style w:type="character" w:default="1" w:styleId="DefaultParagraphFont">
     <w:name w:val="Default Paragraph Font"/>
     <w:uiPriority w:val="1"/>
+    <w:semiHidden/>
     <w:unhideWhenUsed/>
   </w:style>
   <w:style w:type="table" w:default="1" w:styleId="TableNormal">

</xml_diff>